<commit_message>
update list of done examples on appunti-traccia
</commit_message>
<xml_diff>
--- a/appunti-traccia.docx
+++ b/appunti-traccia.docx
@@ -286,8 +286,6 @@
           <w:szCs w:val="32"/>
         </w:rPr>
       </w:pPr>
-      <w:bookmarkStart w:id="0" w:name="_GoBack"/>
-      <w:bookmarkEnd w:id="0"/>
     </w:p>
     <w:p>
       <w:pPr>
@@ -392,7 +390,7 @@
         <w:pStyle w:val="Titolo3"/>
       </w:pPr>
       <w:r>
-        <w:t>2019-04-16</w:t>
+        <w:t>2019-04-15</w:t>
       </w:r>
     </w:p>
     <w:p>
@@ -412,7 +410,7 @@
           <w:sz w:val="32"/>
           <w:szCs w:val="32"/>
         </w:rPr>
-        <w:t>Posizioni (</w:t>
+        <w:t>Foresteria (</w:t>
       </w:r>
       <w:proofErr w:type="spellStart"/>
       <w:r>
@@ -421,7 +419,7 @@
           <w:sz w:val="32"/>
           <w:szCs w:val="32"/>
         </w:rPr>
-        <w:t>getListaPosizioni</w:t>
+        <w:t>getListaForesteria</w:t>
       </w:r>
       <w:proofErr w:type="spellEnd"/>
       <w:r>
@@ -449,7 +447,7 @@
           <w:sz w:val="32"/>
           <w:szCs w:val="32"/>
         </w:rPr>
-        <w:t>Posizioni (</w:t>
+        <w:t>Grado (</w:t>
       </w:r>
       <w:proofErr w:type="spellStart"/>
       <w:r>
@@ -458,7 +456,7 @@
           <w:sz w:val="32"/>
           <w:szCs w:val="32"/>
         </w:rPr>
-        <w:t>GetPosizioneById</w:t>
+        <w:t>getListaGradi</w:t>
       </w:r>
       <w:proofErr w:type="spellEnd"/>
       <w:r>
@@ -486,7 +484,7 @@
           <w:sz w:val="32"/>
           <w:szCs w:val="32"/>
         </w:rPr>
-        <w:t>Prenotazione (</w:t>
+        <w:t>Grado (</w:t>
       </w:r>
       <w:proofErr w:type="spellStart"/>
       <w:r>
@@ -495,7 +493,7 @@
           <w:sz w:val="32"/>
           <w:szCs w:val="32"/>
         </w:rPr>
-        <w:t>recuperaCamerePerDate</w:t>
+        <w:t>getGradoById</w:t>
       </w:r>
       <w:proofErr w:type="spellEnd"/>
       <w:r>
@@ -504,14 +502,6 @@
           <w:szCs w:val="32"/>
         </w:rPr>
         <w:t>)</w:t>
-      </w:r>
-    </w:p>
-    <w:p>
-      <w:pPr>
-        <w:pStyle w:val="Titolo3"/>
-      </w:pPr>
-      <w:r>
-        <w:t>2019-04-17</w:t>
       </w:r>
     </w:p>
     <w:p>
@@ -531,7 +521,7 @@
           <w:sz w:val="32"/>
           <w:szCs w:val="32"/>
         </w:rPr>
-        <w:t>Motivo Prenotazione (</w:t>
+        <w:t>Camere (</w:t>
       </w:r>
       <w:proofErr w:type="spellStart"/>
       <w:r>
@@ -540,7 +530,7 @@
           <w:sz w:val="32"/>
           <w:szCs w:val="32"/>
         </w:rPr>
-        <w:t>getAllMotiviPrenotazione</w:t>
+        <w:t>getCamereByForesteriaId</w:t>
       </w:r>
       <w:proofErr w:type="spellEnd"/>
       <w:r>
@@ -568,7 +558,7 @@
           <w:sz w:val="32"/>
           <w:szCs w:val="32"/>
         </w:rPr>
-        <w:t>Motivo Prenotazione (</w:t>
+        <w:t>Prenotazione (</w:t>
       </w:r>
       <w:proofErr w:type="spellStart"/>
       <w:r>
@@ -577,7 +567,7 @@
           <w:sz w:val="32"/>
           <w:szCs w:val="32"/>
         </w:rPr>
-        <w:t>getMotivoPrenotazioneById</w:t>
+        <w:t>getListaPrenotazioniByOspiteId</w:t>
       </w:r>
       <w:proofErr w:type="spellEnd"/>
       <w:r>
@@ -605,6 +595,284 @@
           <w:sz w:val="32"/>
           <w:szCs w:val="32"/>
         </w:rPr>
+        <w:t>Prenotazione (</w:t>
+      </w:r>
+      <w:proofErr w:type="spellStart"/>
+      <w:r>
+        <w:rPr>
+          <w:b/>
+          <w:sz w:val="32"/>
+          <w:szCs w:val="32"/>
+        </w:rPr>
+        <w:t>getPrenotazioneById</w:t>
+      </w:r>
+      <w:proofErr w:type="spellEnd"/>
+      <w:r>
+        <w:rPr>
+          <w:sz w:val="32"/>
+          <w:szCs w:val="32"/>
+        </w:rPr>
+        <w:t>)</w:t>
+      </w:r>
+      <w:bookmarkStart w:id="0" w:name="_GoBack"/>
+      <w:bookmarkEnd w:id="0"/>
+    </w:p>
+    <w:p/>
+    <w:p>
+      <w:pPr>
+        <w:pStyle w:val="Titolo3"/>
+      </w:pPr>
+      <w:r>
+        <w:t>2019-04-16</w:t>
+      </w:r>
+    </w:p>
+    <w:p>
+      <w:pPr>
+        <w:pStyle w:val="Paragrafoelenco"/>
+        <w:numPr>
+          <w:ilvl w:val="0"/>
+          <w:numId w:val="3"/>
+        </w:numPr>
+        <w:rPr>
+          <w:sz w:val="32"/>
+          <w:szCs w:val="32"/>
+        </w:rPr>
+      </w:pPr>
+      <w:r>
+        <w:rPr>
+          <w:sz w:val="32"/>
+          <w:szCs w:val="32"/>
+        </w:rPr>
+        <w:t>Posizioni (</w:t>
+      </w:r>
+      <w:proofErr w:type="spellStart"/>
+      <w:r>
+        <w:rPr>
+          <w:b/>
+          <w:sz w:val="32"/>
+          <w:szCs w:val="32"/>
+        </w:rPr>
+        <w:t>getListaPosizioni</w:t>
+      </w:r>
+      <w:proofErr w:type="spellEnd"/>
+      <w:r>
+        <w:rPr>
+          <w:sz w:val="32"/>
+          <w:szCs w:val="32"/>
+        </w:rPr>
+        <w:t>)</w:t>
+      </w:r>
+    </w:p>
+    <w:p>
+      <w:pPr>
+        <w:pStyle w:val="Paragrafoelenco"/>
+        <w:numPr>
+          <w:ilvl w:val="0"/>
+          <w:numId w:val="3"/>
+        </w:numPr>
+        <w:rPr>
+          <w:sz w:val="32"/>
+          <w:szCs w:val="32"/>
+        </w:rPr>
+      </w:pPr>
+      <w:r>
+        <w:rPr>
+          <w:sz w:val="32"/>
+          <w:szCs w:val="32"/>
+        </w:rPr>
+        <w:t>Posizioni (</w:t>
+      </w:r>
+      <w:proofErr w:type="spellStart"/>
+      <w:r>
+        <w:rPr>
+          <w:b/>
+          <w:sz w:val="32"/>
+          <w:szCs w:val="32"/>
+        </w:rPr>
+        <w:t>GetPosizioneById</w:t>
+      </w:r>
+      <w:proofErr w:type="spellEnd"/>
+      <w:r>
+        <w:rPr>
+          <w:sz w:val="32"/>
+          <w:szCs w:val="32"/>
+        </w:rPr>
+        <w:t>)</w:t>
+      </w:r>
+    </w:p>
+    <w:p>
+      <w:pPr>
+        <w:pStyle w:val="Paragrafoelenco"/>
+        <w:numPr>
+          <w:ilvl w:val="0"/>
+          <w:numId w:val="3"/>
+        </w:numPr>
+        <w:rPr>
+          <w:sz w:val="32"/>
+          <w:szCs w:val="32"/>
+        </w:rPr>
+      </w:pPr>
+      <w:r>
+        <w:rPr>
+          <w:sz w:val="32"/>
+          <w:szCs w:val="32"/>
+        </w:rPr>
+        <w:t>Prenotazione (</w:t>
+      </w:r>
+      <w:proofErr w:type="spellStart"/>
+      <w:r>
+        <w:rPr>
+          <w:b/>
+          <w:sz w:val="32"/>
+          <w:szCs w:val="32"/>
+        </w:rPr>
+        <w:t>recuperaCamerePerDate</w:t>
+      </w:r>
+      <w:proofErr w:type="spellEnd"/>
+      <w:r>
+        <w:rPr>
+          <w:sz w:val="32"/>
+          <w:szCs w:val="32"/>
+        </w:rPr>
+        <w:t>)</w:t>
+      </w:r>
+    </w:p>
+    <w:p>
+      <w:pPr>
+        <w:pStyle w:val="Paragrafoelenco"/>
+        <w:numPr>
+          <w:ilvl w:val="0"/>
+          <w:numId w:val="3"/>
+        </w:numPr>
+        <w:rPr>
+          <w:sz w:val="32"/>
+          <w:szCs w:val="32"/>
+        </w:rPr>
+      </w:pPr>
+      <w:r>
+        <w:rPr>
+          <w:sz w:val="32"/>
+          <w:szCs w:val="32"/>
+        </w:rPr>
+        <w:t>Prenotazione (</w:t>
+      </w:r>
+      <w:proofErr w:type="spellStart"/>
+      <w:r>
+        <w:rPr>
+          <w:b/>
+          <w:sz w:val="32"/>
+          <w:szCs w:val="32"/>
+        </w:rPr>
+        <w:t>confermaPrenotazione</w:t>
+      </w:r>
+      <w:proofErr w:type="spellEnd"/>
+      <w:r>
+        <w:rPr>
+          <w:sz w:val="32"/>
+          <w:szCs w:val="32"/>
+        </w:rPr>
+        <w:t>)</w:t>
+      </w:r>
+    </w:p>
+    <w:p>
+      <w:pPr>
+        <w:pStyle w:val="Titolo3"/>
+      </w:pPr>
+      <w:r>
+        <w:t>2019-04-17</w:t>
+      </w:r>
+    </w:p>
+    <w:p>
+      <w:pPr>
+        <w:pStyle w:val="Paragrafoelenco"/>
+        <w:numPr>
+          <w:ilvl w:val="0"/>
+          <w:numId w:val="3"/>
+        </w:numPr>
+        <w:rPr>
+          <w:sz w:val="32"/>
+          <w:szCs w:val="32"/>
+        </w:rPr>
+      </w:pPr>
+      <w:r>
+        <w:rPr>
+          <w:sz w:val="32"/>
+          <w:szCs w:val="32"/>
+        </w:rPr>
+        <w:t>Motivo Prenotazione (</w:t>
+      </w:r>
+      <w:proofErr w:type="spellStart"/>
+      <w:r>
+        <w:rPr>
+          <w:b/>
+          <w:sz w:val="32"/>
+          <w:szCs w:val="32"/>
+        </w:rPr>
+        <w:t>getAllMotiviPrenotazione</w:t>
+      </w:r>
+      <w:proofErr w:type="spellEnd"/>
+      <w:r>
+        <w:rPr>
+          <w:sz w:val="32"/>
+          <w:szCs w:val="32"/>
+        </w:rPr>
+        <w:t>)</w:t>
+      </w:r>
+    </w:p>
+    <w:p>
+      <w:pPr>
+        <w:pStyle w:val="Paragrafoelenco"/>
+        <w:numPr>
+          <w:ilvl w:val="0"/>
+          <w:numId w:val="3"/>
+        </w:numPr>
+        <w:rPr>
+          <w:sz w:val="32"/>
+          <w:szCs w:val="32"/>
+        </w:rPr>
+      </w:pPr>
+      <w:r>
+        <w:rPr>
+          <w:sz w:val="32"/>
+          <w:szCs w:val="32"/>
+        </w:rPr>
+        <w:t>Motivo Prenotazione (</w:t>
+      </w:r>
+      <w:proofErr w:type="spellStart"/>
+      <w:r>
+        <w:rPr>
+          <w:b/>
+          <w:sz w:val="32"/>
+          <w:szCs w:val="32"/>
+        </w:rPr>
+        <w:t>getMotivoPrenotazioneById</w:t>
+      </w:r>
+      <w:proofErr w:type="spellEnd"/>
+      <w:r>
+        <w:rPr>
+          <w:sz w:val="32"/>
+          <w:szCs w:val="32"/>
+        </w:rPr>
+        <w:t>)</w:t>
+      </w:r>
+    </w:p>
+    <w:p>
+      <w:pPr>
+        <w:pStyle w:val="Paragrafoelenco"/>
+        <w:numPr>
+          <w:ilvl w:val="0"/>
+          <w:numId w:val="3"/>
+        </w:numPr>
+        <w:rPr>
+          <w:sz w:val="32"/>
+          <w:szCs w:val="32"/>
+        </w:rPr>
+      </w:pPr>
+      <w:r>
+        <w:rPr>
+          <w:sz w:val="32"/>
+          <w:szCs w:val="32"/>
+        </w:rPr>
         <w:t>Ospite (</w:t>
       </w:r>
       <w:proofErr w:type="spellStart"/>
@@ -625,7 +893,43 @@
         <w:t>)</w:t>
       </w:r>
     </w:p>
-    <w:p/>
+    <w:p>
+      <w:pPr>
+        <w:pStyle w:val="Paragrafoelenco"/>
+        <w:numPr>
+          <w:ilvl w:val="0"/>
+          <w:numId w:val="3"/>
+        </w:numPr>
+        <w:rPr>
+          <w:sz w:val="32"/>
+          <w:szCs w:val="32"/>
+        </w:rPr>
+      </w:pPr>
+      <w:r>
+        <w:rPr>
+          <w:sz w:val="32"/>
+          <w:szCs w:val="32"/>
+        </w:rPr>
+        <w:t>Foresteria (</w:t>
+      </w:r>
+      <w:proofErr w:type="spellStart"/>
+      <w:r>
+        <w:rPr>
+          <w:b/>
+          <w:sz w:val="32"/>
+          <w:szCs w:val="32"/>
+        </w:rPr>
+        <w:t>getForesteriaById</w:t>
+      </w:r>
+      <w:proofErr w:type="spellEnd"/>
+      <w:r>
+        <w:rPr>
+          <w:sz w:val="32"/>
+          <w:szCs w:val="32"/>
+        </w:rPr>
+        <w:t>)</w:t>
+      </w:r>
+    </w:p>
     <w:sectPr>
       <w:pgSz w:w="11906" w:h="16838"/>
       <w:pgMar w:top="1417" w:right="1134" w:bottom="1134" w:left="1134" w:header="708" w:footer="708" w:gutter="0"/>

</xml_diff>

<commit_message>
add prenotazione annullata exemple in the list of examples on appunti-traccia
</commit_message>
<xml_diff>
--- a/appunti-traccia.docx
+++ b/appunti-traccia.docx
@@ -614,8 +614,6 @@
         </w:rPr>
         <w:t>)</w:t>
       </w:r>
-      <w:bookmarkStart w:id="0" w:name="_GoBack"/>
-      <w:bookmarkEnd w:id="0"/>
     </w:p>
     <w:p/>
     <w:p>
@@ -929,6 +927,43 @@
         </w:rPr>
         <w:t>)</w:t>
       </w:r>
+    </w:p>
+    <w:p>
+      <w:pPr>
+        <w:pStyle w:val="Paragrafoelenco"/>
+        <w:numPr>
+          <w:ilvl w:val="0"/>
+          <w:numId w:val="3"/>
+        </w:numPr>
+        <w:rPr>
+          <w:sz w:val="32"/>
+          <w:szCs w:val="32"/>
+        </w:rPr>
+      </w:pPr>
+      <w:r>
+        <w:rPr>
+          <w:sz w:val="32"/>
+          <w:szCs w:val="32"/>
+        </w:rPr>
+        <w:t>Prenotazione (</w:t>
+      </w:r>
+      <w:r>
+        <w:rPr>
+          <w:b/>
+          <w:sz w:val="32"/>
+          <w:szCs w:val="32"/>
+        </w:rPr>
+        <w:t>annullaPrenotazione</w:t>
+      </w:r>
+      <w:r>
+        <w:rPr>
+          <w:sz w:val="32"/>
+          <w:szCs w:val="32"/>
+        </w:rPr>
+        <w:t>)</w:t>
+      </w:r>
+      <w:bookmarkStart w:id="0" w:name="_GoBack"/>
+      <w:bookmarkEnd w:id="0"/>
     </w:p>
     <w:sectPr>
       <w:pgSz w:w="11906" w:h="16838"/>

</xml_diff>